<commit_message>
fix: change gitpassion to cookbook
</commit_message>
<xml_diff>
--- a/docs/tp/git_fork-pr_github.docx
+++ b/docs/tp/git_fork-pr_github.docx
@@ -1,33 +1,57 @@
 
 <file path=word/document.xml><?xml version="1.0" encoding="utf-8"?>
-<w:document xmlns:wpc="http://schemas.microsoft.com/office/word/2010/wordprocessingCanvas" xmlns:mc="http://schemas.openxmlformats.org/markup-compatibility/2006" xmlns:o="urn:schemas-microsoft-com:office:office" xmlns:r="http://schemas.openxmlformats.org/officeDocument/2006/relationships" xmlns:m="http://schemas.openxmlformats.org/officeDocument/2006/math" xmlns:v="urn:schemas-microsoft-com:vml" xmlns:wp14="http://schemas.microsoft.com/office/word/2010/wordprocessingDrawing" xmlns:wp="http://schemas.openxmlformats.org/drawingml/2006/wordprocessingDrawing" xmlns:w10="urn:schemas-microsoft-com:office:word" xmlns:w="http://schemas.openxmlformats.org/wordprocessingml/2006/main" xmlns:w14="http://schemas.microsoft.com/office/word/2010/wordml" xmlns:w15="http://schemas.microsoft.com/office/word/2012/wordml" xmlns:wpg="http://schemas.microsoft.com/office/word/2010/wordprocessingGroup" xmlns:wpi="http://schemas.microsoft.com/office/word/2010/wordprocessingInk" xmlns:wne="http://schemas.microsoft.com/office/word/2006/wordml" xmlns:wps="http://schemas.microsoft.com/office/word/2010/wordprocessingShape" mc:Ignorable="w14 w15 wp14">
+<w:document xmlns:wpc="http://schemas.microsoft.com/office/word/2010/wordprocessingCanvas" xmlns:cx="http://schemas.microsoft.com/office/drawing/2014/chartex" xmlns:cx1="http://schemas.microsoft.com/office/drawing/2015/9/8/chartex" xmlns:cx2="http://schemas.microsoft.com/office/drawing/2015/10/21/chartex" xmlns:cx3="http://schemas.microsoft.com/office/drawing/2016/5/9/chartex" xmlns:cx4="http://schemas.microsoft.com/office/drawing/2016/5/10/chartex" xmlns:cx5="http://schemas.microsoft.com/office/drawing/2016/5/11/chartex" xmlns:cx6="http://schemas.microsoft.com/office/drawing/2016/5/12/chartex" xmlns:cx7="http://schemas.microsoft.com/office/drawing/2016/5/13/chartex" xmlns:cx8="http://schemas.microsoft.com/office/drawing/2016/5/14/chartex" xmlns:mc="http://schemas.openxmlformats.org/markup-compatibility/2006" xmlns:aink="http://schemas.microsoft.com/office/drawing/2016/ink" xmlns:am3d="http://schemas.microsoft.com/office/drawing/2017/model3d" xmlns:o="urn:schemas-microsoft-com:office:office" xmlns:r="http://schemas.openxmlformats.org/officeDocument/2006/relationships" xmlns:m="http://schemas.openxmlformats.org/officeDocument/2006/math" xmlns:v="urn:schemas-microsoft-com:vml" xmlns:wp14="http://schemas.microsoft.com/office/word/2010/wordprocessingDrawing" xmlns:wp="http://schemas.openxmlformats.org/drawingml/2006/wordprocessingDrawing" xmlns:w10="urn:schemas-microsoft-com:office:word" xmlns:w="http://schemas.openxmlformats.org/wordprocessingml/2006/main" xmlns:w14="http://schemas.microsoft.com/office/word/2010/wordml" xmlns:w15="http://schemas.microsoft.com/office/word/2012/wordml" xmlns:w16se="http://schemas.microsoft.com/office/word/2015/wordml/symex" xmlns:wpg="http://schemas.microsoft.com/office/word/2010/wordprocessingGroup" xmlns:wpi="http://schemas.microsoft.com/office/word/2010/wordprocessingInk" xmlns:wne="http://schemas.microsoft.com/office/word/2006/wordml" xmlns:wps="http://schemas.microsoft.com/office/word/2010/wordprocessingShape" mc:Ignorable="w14 w15 w16se wp14">
   <w:body>
     <w:p>
-      <w:r>
+      <w:pPr>
+        <w:rPr>
+          <w:lang w:val="en-US"/>
+        </w:rPr>
+      </w:pPr>
+      <w:r>
+        <w:rPr>
+          <w:lang w:val="en-US"/>
+        </w:rPr>
         <w:t xml:space="preserve">Git – </w:t>
       </w:r>
       <w:r>
+        <w:rPr>
+          <w:lang w:val="en-US"/>
+        </w:rPr>
         <w:t>Fork &amp; PR</w:t>
       </w:r>
       <w:r>
+        <w:rPr>
+          <w:lang w:val="en-US"/>
+        </w:rPr>
         <w:t xml:space="preserve"> – </w:t>
       </w:r>
-      <w:proofErr w:type="spellStart"/>
-      <w:r>
+      <w:r>
+        <w:rPr>
+          <w:lang w:val="en-US"/>
+        </w:rPr>
         <w:t>GitHub</w:t>
       </w:r>
-      <w:proofErr w:type="spellEnd"/>
-    </w:p>
-    <w:p>
-      <w:bookmarkStart w:id="0" w:name="_GoBack"/>
-      <w:proofErr w:type="spellStart"/>
-      <w:r>
+    </w:p>
+    <w:p>
+      <w:pPr>
+        <w:rPr>
+          <w:lang w:val="en-US"/>
+        </w:rPr>
+      </w:pPr>
+      <w:proofErr w:type="spellStart"/>
+      <w:r>
+        <w:rPr>
+          <w:lang w:val="en-US"/>
+        </w:rPr>
         <w:t>git_</w:t>
       </w:r>
       <w:r>
+        <w:rPr>
+          <w:lang w:val="en-US"/>
+        </w:rPr>
         <w:t>fork-pr_github</w:t>
       </w:r>
-      <w:bookmarkEnd w:id="0"/>
       <w:proofErr w:type="spellEnd"/>
     </w:p>
     <w:p>
@@ -47,10 +71,13 @@
       </w:r>
       <w:proofErr w:type="spellEnd"/>
       <w:r>
-        <w:t xml:space="preserve"> et afficher le repo distant : </w:t>
-      </w:r>
-      <w:r>
-        <w:t>https://github.com/boblechat/gitpassion</w:t>
+        <w:t xml:space="preserve"> et afficher le repo distant : https://github.com/boblechat/</w:t>
+      </w:r>
+      <w:r>
+        <w:t>cookbo</w:t>
+      </w:r>
+      <w:r>
+        <w:t>ok</w:t>
       </w:r>
     </w:p>
     <w:p>
@@ -97,19 +124,34 @@
         <w:t xml:space="preserve">S’assurer que le repo est bien </w:t>
       </w:r>
       <w:r>
-        <w:t>présent sur son compte %</w:t>
-      </w:r>
-      <w:proofErr w:type="spellStart"/>
-      <w:r>
+        <w:t xml:space="preserve">présent sur son compte </w:t>
+      </w:r>
+      <w:r>
+        <w:rPr>
+          <w:highlight w:val="yellow"/>
+        </w:rPr>
+        <w:t>%</w:t>
+      </w:r>
+      <w:proofErr w:type="spellStart"/>
+      <w:r>
+        <w:rPr>
+          <w:highlight w:val="yellow"/>
+        </w:rPr>
         <w:t>VotreCompte</w:t>
       </w:r>
       <w:proofErr w:type="spellEnd"/>
       <w:r>
+        <w:rPr>
+          <w:highlight w:val="yellow"/>
+        </w:rPr>
         <w:t>%/</w:t>
       </w:r>
       <w:proofErr w:type="spellStart"/>
       <w:r>
-        <w:t>gitpassion</w:t>
+        <w:rPr>
+          <w:highlight w:val="yellow"/>
+        </w:rPr>
+        <w:t>cookbook</w:t>
       </w:r>
       <w:proofErr w:type="spellEnd"/>
     </w:p>
@@ -196,25 +238,17 @@
         </w:rPr>
         <w:t xml:space="preserve">Taper </w:t>
       </w:r>
-      <w:proofErr w:type="spellStart"/>
-      <w:r>
-        <w:rPr>
-          <w:b/>
-          <w:lang w:val="en-US"/>
-        </w:rPr>
-        <w:t>git</w:t>
-      </w:r>
-      <w:proofErr w:type="spellEnd"/>
-      <w:r>
-        <w:rPr>
-          <w:b/>
-          <w:lang w:val="en-US"/>
-        </w:rPr>
-        <w:t xml:space="preserve"> clone https://github.com/</w:t>
-      </w:r>
-      <w:r>
-        <w:rPr>
-          <w:b/>
+      <w:r>
+        <w:rPr>
+          <w:b/>
+          <w:lang w:val="en-US"/>
+        </w:rPr>
+        <w:t>git clone https://github.com/</w:t>
+      </w:r>
+      <w:r>
+        <w:rPr>
+          <w:b/>
+          <w:highlight w:val="yellow"/>
           <w:lang w:val="en-US"/>
         </w:rPr>
         <w:t>%VotreCompte%</w:t>
@@ -224,7 +258,21 @@
           <w:b/>
           <w:lang w:val="en-US"/>
         </w:rPr>
-        <w:t>/gitpassion.git</w:t>
+        <w:t>/</w:t>
+      </w:r>
+      <w:r>
+        <w:rPr>
+          <w:b/>
+          <w:lang w:val="en-US"/>
+        </w:rPr>
+        <w:t>cookbook</w:t>
+      </w:r>
+      <w:r>
+        <w:rPr>
+          <w:b/>
+          <w:lang w:val="en-US"/>
+        </w:rPr>
+        <w:t>.git</w:t>
       </w:r>
     </w:p>
     <w:p>
@@ -249,7 +297,7 @@
         <w:rPr>
           <w:b/>
         </w:rPr>
-        <w:t>gitpassion</w:t>
+        <w:t>cookbook</w:t>
       </w:r>
       <w:proofErr w:type="spellEnd"/>
     </w:p>
@@ -319,26 +367,26 @@
         </w:rPr>
         <w:t xml:space="preserve">Taper </w:t>
       </w:r>
-      <w:proofErr w:type="spellStart"/>
-      <w:r>
-        <w:rPr>
-          <w:b/>
-          <w:lang w:val="en-US"/>
-        </w:rPr>
-        <w:t>git</w:t>
-      </w:r>
-      <w:proofErr w:type="spellEnd"/>
-      <w:r>
-        <w:rPr>
-          <w:b/>
-          <w:lang w:val="en-US"/>
-        </w:rPr>
-        <w:t xml:space="preserve"> branch feature/%</w:t>
-      </w:r>
-      <w:proofErr w:type="spellStart"/>
-      <w:r>
-        <w:rPr>
-          <w:b/>
+      <w:r>
+        <w:rPr>
+          <w:b/>
+          <w:lang w:val="en-US"/>
+        </w:rPr>
+        <w:t>git branch feature/</w:t>
+      </w:r>
+      <w:r>
+        <w:rPr>
+          <w:b/>
+          <w:highlight w:val="yellow"/>
+          <w:lang w:val="en-US"/>
+        </w:rPr>
+        <w:t>%</w:t>
+      </w:r>
+      <w:proofErr w:type="spellStart"/>
+      <w:r>
+        <w:rPr>
+          <w:b/>
+          <w:highlight w:val="yellow"/>
           <w:lang w:val="en-US"/>
         </w:rPr>
         <w:t>Trigramme</w:t>
@@ -347,6 +395,7 @@
       <w:r>
         <w:rPr>
           <w:b/>
+          <w:highlight w:val="yellow"/>
           <w:lang w:val="en-US"/>
         </w:rPr>
         <w:t>%</w:t>
@@ -369,21 +418,12 @@
         </w:rPr>
         <w:t xml:space="preserve">Taper </w:t>
       </w:r>
-      <w:proofErr w:type="spellStart"/>
-      <w:r>
-        <w:rPr>
-          <w:b/>
-          <w:lang w:val="en-US"/>
-        </w:rPr>
-        <w:t>git</w:t>
-      </w:r>
-      <w:proofErr w:type="spellEnd"/>
-      <w:r>
-        <w:rPr>
-          <w:b/>
-          <w:lang w:val="en-US"/>
-        </w:rPr>
-        <w:t xml:space="preserve"> </w:t>
+      <w:r>
+        <w:rPr>
+          <w:b/>
+          <w:lang w:val="en-US"/>
+        </w:rPr>
+        <w:t xml:space="preserve">git </w:t>
       </w:r>
       <w:r>
         <w:rPr>
@@ -397,12 +437,21 @@
           <w:b/>
           <w:lang w:val="en-US"/>
         </w:rPr>
-        <w:t xml:space="preserve"> feature/%</w:t>
-      </w:r>
-      <w:proofErr w:type="spellStart"/>
-      <w:r>
-        <w:rPr>
-          <w:b/>
+        <w:t xml:space="preserve"> feature/</w:t>
+      </w:r>
+      <w:r>
+        <w:rPr>
+          <w:b/>
+          <w:highlight w:val="yellow"/>
+          <w:lang w:val="en-US"/>
+        </w:rPr>
+        <w:t>%</w:t>
+      </w:r>
+      <w:proofErr w:type="spellStart"/>
+      <w:r>
+        <w:rPr>
+          <w:b/>
+          <w:highlight w:val="yellow"/>
           <w:lang w:val="en-US"/>
         </w:rPr>
         <w:t>Trigramme</w:t>
@@ -411,6 +460,7 @@
       <w:r>
         <w:rPr>
           <w:b/>
+          <w:highlight w:val="yellow"/>
           <w:lang w:val="en-US"/>
         </w:rPr>
         <w:t>%</w:t>
@@ -565,13 +615,7 @@
         <w:rPr>
           <w:b/>
         </w:rPr>
-        <w:t xml:space="preserve"> </w:t>
-      </w:r>
-      <w:r>
-        <w:rPr>
-          <w:b/>
-        </w:rPr>
-        <w:t>menu.txt</w:t>
+        <w:t xml:space="preserve"> menu.txt</w:t>
       </w:r>
       <w:r>
         <w:t xml:space="preserve"> si vous avez modifié le fichier</w:t>
@@ -592,7 +636,20 @@
         <w:rPr>
           <w:b/>
         </w:rPr>
-        <w:t>git commit -m "%Votre message%"</w:t>
+        <w:t>git commit -m "</w:t>
+      </w:r>
+      <w:r>
+        <w:rPr>
+          <w:b/>
+          <w:highlight w:val="yellow"/>
+        </w:rPr>
+        <w:t>%Votre message%</w:t>
+      </w:r>
+      <w:r>
+        <w:rPr>
+          <w:b/>
+        </w:rPr>
+        <w:t>"</w:t>
       </w:r>
     </w:p>
     <w:p>
@@ -652,7 +709,14 @@
         <w:rPr>
           <w:b/>
         </w:rPr>
-        <w:t>/%Trigramme%</w:t>
+        <w:t>/</w:t>
+      </w:r>
+      <w:r>
+        <w:rPr>
+          <w:b/>
+          <w:highlight w:val="yellow"/>
+        </w:rPr>
+        <w:t>%Trigramme%</w:t>
       </w:r>
       <w:r>
         <w:t xml:space="preserve"> pour mettre à jour votre </w:t>
@@ -685,15 +749,7 @@
         </w:numPr>
       </w:pPr>
       <w:r>
-        <w:t xml:space="preserve">Dans l’interface de </w:t>
-      </w:r>
-      <w:proofErr w:type="spellStart"/>
-      <w:r>
-        <w:t>GitHub</w:t>
-      </w:r>
-      <w:proofErr w:type="spellEnd"/>
-      <w:r>
-        <w:t xml:space="preserve">, cliquer sur Compare &amp; pull </w:t>
+        <w:t xml:space="preserve">Dans l’interface de GitHub, cliquer sur Compare &amp; pull </w:t>
       </w:r>
       <w:proofErr w:type="spellStart"/>
       <w:r>
@@ -733,7 +789,7 @@
       </w:r>
       <w:proofErr w:type="spellStart"/>
       <w:r>
-        <w:t>gitpassion</w:t>
+        <w:t>cookbook</w:t>
       </w:r>
       <w:proofErr w:type="spellEnd"/>
       <w:r>
@@ -749,14 +805,26 @@
         </w:numPr>
       </w:pPr>
       <w:r>
-        <w:t>Choisir la branche à marger : %</w:t>
-      </w:r>
-      <w:proofErr w:type="spellStart"/>
-      <w:r>
+        <w:t xml:space="preserve">Choisir la branche à marger : </w:t>
+      </w:r>
+      <w:r>
+        <w:rPr>
+          <w:highlight w:val="yellow"/>
+        </w:rPr>
+        <w:t>%</w:t>
+      </w:r>
+      <w:proofErr w:type="spellStart"/>
+      <w:r>
+        <w:rPr>
+          <w:highlight w:val="yellow"/>
+        </w:rPr>
         <w:t>VotreTrigramme</w:t>
       </w:r>
       <w:proofErr w:type="spellEnd"/>
       <w:r>
+        <w:rPr>
+          <w:highlight w:val="yellow"/>
+        </w:rPr>
         <w:t>%</w:t>
       </w:r>
       <w:r>
@@ -764,7 +832,7 @@
       </w:r>
       <w:proofErr w:type="spellStart"/>
       <w:r>
-        <w:t>gitpassion</w:t>
+        <w:t>cookbook</w:t>
       </w:r>
       <w:proofErr w:type="spellEnd"/>
       <w:r>
@@ -776,8 +844,16 @@
       </w:r>
       <w:proofErr w:type="spellEnd"/>
       <w:r>
-        <w:t>/%Trigramme%</w:t>
-      </w:r>
+        <w:t>/</w:t>
+      </w:r>
+      <w:r>
+        <w:rPr>
+          <w:highlight w:val="yellow"/>
+        </w:rPr>
+        <w:t>%Trigramme%</w:t>
+      </w:r>
+      <w:bookmarkStart w:id="0" w:name="_GoBack"/>
+      <w:bookmarkEnd w:id="0"/>
     </w:p>
     <w:p>
       <w:pPr>
@@ -853,18 +929,7 @@
         </w:numPr>
       </w:pPr>
       <w:r>
-        <w:t xml:space="preserve">Dans l’interface de </w:t>
-      </w:r>
-      <w:proofErr w:type="spellStart"/>
-      <w:r>
-        <w:t>GitHub</w:t>
-      </w:r>
-      <w:proofErr w:type="spellEnd"/>
-      <w:r>
-        <w:t>, cl</w:t>
-      </w:r>
-      <w:r>
-        <w:t xml:space="preserve">iquer sur Compare &amp; pull </w:t>
+        <w:t xml:space="preserve">Dans l’interface de GitHub, cliquer sur Compare &amp; pull </w:t>
       </w:r>
       <w:proofErr w:type="spellStart"/>
       <w:r>
@@ -960,13 +1025,8 @@
         </w:numPr>
       </w:pPr>
       <w:r>
-        <w:t xml:space="preserve">Cliquer sur le bouton Commit </w:t>
-      </w:r>
-      <w:proofErr w:type="spellStart"/>
-      <w:r>
-        <w:t>merge</w:t>
-      </w:r>
-      <w:proofErr w:type="spellEnd"/>
+        <w:t>Cliquer sur le bouton Commit merge</w:t>
+      </w:r>
       <w:r>
         <w:t xml:space="preserve"> </w:t>
       </w:r>
@@ -1010,7 +1070,7 @@
 </file>
 
 <file path=word/numbering.xml><?xml version="1.0" encoding="utf-8"?>
-<w:numbering xmlns:wpc="http://schemas.microsoft.com/office/word/2010/wordprocessingCanvas" xmlns:mc="http://schemas.openxmlformats.org/markup-compatibility/2006" xmlns:o="urn:schemas-microsoft-com:office:office" xmlns:r="http://schemas.openxmlformats.org/officeDocument/2006/relationships" xmlns:m="http://schemas.openxmlformats.org/officeDocument/2006/math" xmlns:v="urn:schemas-microsoft-com:vml" xmlns:wp14="http://schemas.microsoft.com/office/word/2010/wordprocessingDrawing" xmlns:wp="http://schemas.openxmlformats.org/drawingml/2006/wordprocessingDrawing" xmlns:w10="urn:schemas-microsoft-com:office:word" xmlns:w="http://schemas.openxmlformats.org/wordprocessingml/2006/main" xmlns:w14="http://schemas.microsoft.com/office/word/2010/wordml" xmlns:w15="http://schemas.microsoft.com/office/word/2012/wordml" xmlns:wpg="http://schemas.microsoft.com/office/word/2010/wordprocessingGroup" xmlns:wpi="http://schemas.microsoft.com/office/word/2010/wordprocessingInk" xmlns:wne="http://schemas.microsoft.com/office/word/2006/wordml" xmlns:wps="http://schemas.microsoft.com/office/word/2010/wordprocessingShape" mc:Ignorable="w14 w15 wp14">
+<w:numbering xmlns:wpc="http://schemas.microsoft.com/office/word/2010/wordprocessingCanvas" xmlns:cx="http://schemas.microsoft.com/office/drawing/2014/chartex" xmlns:cx1="http://schemas.microsoft.com/office/drawing/2015/9/8/chartex" xmlns:cx2="http://schemas.microsoft.com/office/drawing/2015/10/21/chartex" xmlns:cx3="http://schemas.microsoft.com/office/drawing/2016/5/9/chartex" xmlns:cx4="http://schemas.microsoft.com/office/drawing/2016/5/10/chartex" xmlns:cx5="http://schemas.microsoft.com/office/drawing/2016/5/11/chartex" xmlns:cx6="http://schemas.microsoft.com/office/drawing/2016/5/12/chartex" xmlns:cx7="http://schemas.microsoft.com/office/drawing/2016/5/13/chartex" xmlns:cx8="http://schemas.microsoft.com/office/drawing/2016/5/14/chartex" xmlns:mc="http://schemas.openxmlformats.org/markup-compatibility/2006" xmlns:aink="http://schemas.microsoft.com/office/drawing/2016/ink" xmlns:am3d="http://schemas.microsoft.com/office/drawing/2017/model3d" xmlns:o="urn:schemas-microsoft-com:office:office" xmlns:r="http://schemas.openxmlformats.org/officeDocument/2006/relationships" xmlns:m="http://schemas.openxmlformats.org/officeDocument/2006/math" xmlns:v="urn:schemas-microsoft-com:vml" xmlns:wp14="http://schemas.microsoft.com/office/word/2010/wordprocessingDrawing" xmlns:wp="http://schemas.openxmlformats.org/drawingml/2006/wordprocessingDrawing" xmlns:w10="urn:schemas-microsoft-com:office:word" xmlns:w="http://schemas.openxmlformats.org/wordprocessingml/2006/main" xmlns:w14="http://schemas.microsoft.com/office/word/2010/wordml" xmlns:w15="http://schemas.microsoft.com/office/word/2012/wordml" xmlns:w16se="http://schemas.microsoft.com/office/word/2015/wordml/symex" xmlns:wpg="http://schemas.microsoft.com/office/word/2010/wordprocessingGroup" xmlns:wpi="http://schemas.microsoft.com/office/word/2010/wordprocessingInk" xmlns:wne="http://schemas.microsoft.com/office/word/2006/wordml" xmlns:wps="http://schemas.microsoft.com/office/word/2010/wordprocessingShape" mc:Ignorable="w14 w15 w16se wp14">
   <w:abstractNum w:abstractNumId="0" w15:restartNumberingAfterBreak="0">
     <w:nsid w:val="076A1327"/>
     <w:multiLevelType w:val="hybridMultilevel"/>
@@ -1986,7 +2046,7 @@
 </file>
 
 <file path=word/styles.xml><?xml version="1.0" encoding="utf-8"?>
-<w:styles xmlns:mc="http://schemas.openxmlformats.org/markup-compatibility/2006" xmlns:r="http://schemas.openxmlformats.org/officeDocument/2006/relationships" xmlns:w="http://schemas.openxmlformats.org/wordprocessingml/2006/main" xmlns:w14="http://schemas.microsoft.com/office/word/2010/wordml" xmlns:w15="http://schemas.microsoft.com/office/word/2012/wordml" mc:Ignorable="w14 w15">
+<w:styles xmlns:mc="http://schemas.openxmlformats.org/markup-compatibility/2006" xmlns:r="http://schemas.openxmlformats.org/officeDocument/2006/relationships" xmlns:w="http://schemas.openxmlformats.org/wordprocessingml/2006/main" xmlns:w14="http://schemas.microsoft.com/office/word/2010/wordml" xmlns:w15="http://schemas.microsoft.com/office/word/2012/wordml" xmlns:w16se="http://schemas.microsoft.com/office/word/2015/wordml/symex" mc:Ignorable="w14 w15 w16se">
   <w:docDefaults>
     <w:rPrDefault>
       <w:rPr>
@@ -2001,7 +2061,7 @@
       </w:pPr>
     </w:pPrDefault>
   </w:docDefaults>
-  <w:latentStyles w:defLockedState="0" w:defUIPriority="99" w:defSemiHidden="0" w:defUnhideWhenUsed="0" w:defQFormat="0" w:count="371">
+  <w:latentStyles w:defLockedState="0" w:defUIPriority="99" w:defSemiHidden="0" w:defUnhideWhenUsed="0" w:defQFormat="0" w:count="375">
     <w:lsdException w:name="Normal" w:uiPriority="0" w:qFormat="1"/>
     <w:lsdException w:name="heading 1" w:uiPriority="9" w:qFormat="1"/>
     <w:lsdException w:name="heading 2" w:semiHidden="1" w:uiPriority="9" w:unhideWhenUsed="1" w:qFormat="1"/>
@@ -2107,7 +2167,6 @@
     <w:lsdException w:name="HTML Sample" w:semiHidden="1" w:unhideWhenUsed="1"/>
     <w:lsdException w:name="HTML Typewriter" w:semiHidden="1" w:unhideWhenUsed="1"/>
     <w:lsdException w:name="HTML Variable" w:semiHidden="1" w:unhideWhenUsed="1"/>
-    <w:lsdException w:name="Normal Table" w:semiHidden="1" w:unhideWhenUsed="1"/>
     <w:lsdException w:name="annotation subject" w:semiHidden="1" w:unhideWhenUsed="1"/>
     <w:lsdException w:name="No List" w:semiHidden="1" w:unhideWhenUsed="1"/>
     <w:lsdException w:name="Outline List 1" w:semiHidden="1" w:unhideWhenUsed="1"/>
@@ -2151,10 +2210,8 @@
     <w:lsdException w:name="Table Elegant" w:semiHidden="1" w:unhideWhenUsed="1"/>
     <w:lsdException w:name="Table Professional" w:semiHidden="1" w:unhideWhenUsed="1"/>
     <w:lsdException w:name="Table Subtle 1" w:semiHidden="1" w:unhideWhenUsed="1"/>
-    <w:lsdException w:name="Table Subtle 2" w:semiHidden="1" w:unhideWhenUsed="1"/>
     <w:lsdException w:name="Table Web 1" w:semiHidden="1" w:unhideWhenUsed="1"/>
     <w:lsdException w:name="Table Web 2" w:semiHidden="1" w:unhideWhenUsed="1"/>
-    <w:lsdException w:name="Table Web 3" w:semiHidden="1" w:unhideWhenUsed="1"/>
     <w:lsdException w:name="Balloon Text" w:semiHidden="1" w:unhideWhenUsed="1"/>
     <w:lsdException w:name="Table Grid" w:uiPriority="39"/>
     <w:lsdException w:name="Table Theme" w:semiHidden="1" w:unhideWhenUsed="1"/>
@@ -2373,6 +2430,10 @@
     <w:lsdException w:name="List Table 5 Dark Accent 6" w:uiPriority="50"/>
     <w:lsdException w:name="List Table 6 Colorful Accent 6" w:uiPriority="51"/>
     <w:lsdException w:name="List Table 7 Colorful Accent 6" w:uiPriority="52"/>
+    <w:lsdException w:name="Mention" w:semiHidden="1" w:unhideWhenUsed="1"/>
+    <w:lsdException w:name="Smart Hyperlink" w:semiHidden="1" w:unhideWhenUsed="1"/>
+    <w:lsdException w:name="Hashtag" w:semiHidden="1" w:unhideWhenUsed="1"/>
+    <w:lsdException w:name="Unresolved Mention" w:semiHidden="1" w:unhideWhenUsed="1"/>
   </w:latentStyles>
   <w:style w:type="paragraph" w:default="1" w:styleId="Normal">
     <w:name w:val="Normal"/>

</xml_diff>